<commit_message>
New function locality check, work in progress
</commit_message>
<xml_diff>
--- a/Documentation/structure and map workflow.docx
+++ b/Documentation/structure and map workflow.docx
@@ -154,27 +154,25 @@
           <w:szCs w:val="24"/>
           <w:lang w:val="en-GB"/>
         </w:rPr>
-        <w:t xml:space="preserve"> is a UUID generated in an </w:t>
-      </w:r>
-      <w:proofErr w:type="spellStart"/>
-      <w:r>
-        <w:rPr>
-          <w:rFonts w:ascii="Times New Roman" w:hAnsi="Times New Roman" w:cs="Times New Roman"/>
-          <w:sz w:val="24"/>
-          <w:szCs w:val="24"/>
-          <w:lang w:val="en-GB"/>
-        </w:rPr>
-        <w:t>earier</w:t>
-      </w:r>
-      <w:proofErr w:type="spellEnd"/>
-      <w:r>
-        <w:rPr>
-          <w:rFonts w:ascii="Times New Roman" w:hAnsi="Times New Roman" w:cs="Times New Roman"/>
-          <w:sz w:val="24"/>
-          <w:szCs w:val="24"/>
-          <w:lang w:val="en-GB"/>
-        </w:rPr>
-        <w:t xml:space="preserve"> step before transposing the dataset from wide to long.</w:t>
+        <w:t xml:space="preserve"> is a UUID generated in an ear</w:t>
+      </w:r>
+      <w:r>
+        <w:rPr>
+          <w:rFonts w:ascii="Times New Roman" w:hAnsi="Times New Roman" w:cs="Times New Roman"/>
+          <w:sz w:val="24"/>
+          <w:szCs w:val="24"/>
+          <w:lang w:val="en-GB"/>
+        </w:rPr>
+        <w:t>l</w:t>
+      </w:r>
+      <w:r>
+        <w:rPr>
+          <w:rFonts w:ascii="Times New Roman" w:hAnsi="Times New Roman" w:cs="Times New Roman"/>
+          <w:sz w:val="24"/>
+          <w:szCs w:val="24"/>
+          <w:lang w:val="en-GB"/>
+        </w:rPr>
+        <w:t>ier step before transposing the dataset from wide to long.</w:t>
       </w:r>
     </w:p>
     <w:p>
@@ -186,6 +184,8 @@
           <w:lang w:val="en-GB"/>
         </w:rPr>
       </w:pPr>
+      <w:bookmarkStart w:id="0" w:name="_GoBack"/>
+      <w:bookmarkEnd w:id="0"/>
     </w:p>
     <w:p>
       <w:pPr>
@@ -3872,18 +3872,7 @@
           <w:szCs w:val="24"/>
           <w:lang w:val="en-GB" w:eastAsia="en-GB"/>
         </w:rPr>
-        <w:t xml:space="preserve"> and the</w:t>
-      </w:r>
-      <w:bookmarkStart w:id="0" w:name="_GoBack"/>
-      <w:bookmarkEnd w:id="0"/>
-      <w:r>
-        <w:rPr>
-          <w:rFonts w:ascii="Times New Roman" w:eastAsia="Times New Roman" w:hAnsi="Times New Roman" w:cs="Times New Roman"/>
-          <w:sz w:val="24"/>
-          <w:szCs w:val="24"/>
-          <w:lang w:val="en-GB" w:eastAsia="en-GB"/>
-        </w:rPr>
-        <w:t xml:space="preserve">n it’s ready for </w:t>
+        <w:t xml:space="preserve"> and then it’s ready for </w:t>
       </w:r>
       <w:proofErr w:type="spellStart"/>
       <w:r>
@@ -4766,7 +4755,7 @@
 </file>
 
 <file path=customXml/itemProps1.xml><?xml version="1.0" encoding="utf-8"?>
-<ds:datastoreItem xmlns:ds="http://schemas.openxmlformats.org/officeDocument/2006/customXml" ds:itemID="{9A7018D5-7554-4BB3-A817-84C602A2001E}">
+<ds:datastoreItem xmlns:ds="http://schemas.openxmlformats.org/officeDocument/2006/customXml" ds:itemID="{94279D0B-4B3D-4C33-A0CA-63AEE4907445}">
   <ds:schemaRefs>
     <ds:schemaRef ds:uri="http://schemas.openxmlformats.org/officeDocument/2006/bibliography"/>
   </ds:schemaRefs>

</xml_diff>